<commit_message>
see the word agian
</commit_message>
<xml_diff>
--- a/word file/2025-2-5 change from me Julian .docx
+++ b/word file/2025-2-5 change from me Julian .docx
@@ -5,6 +5,7 @@
     <w:p>
       <w:pPr>
         <w:rPr>
+          <w:rFonts w:hint="cs"/>
           <w:b/>
           <w:bCs/>
           <w:sz w:val="24"/>
@@ -1375,7 +1376,7 @@
           <w:szCs w:val="24"/>
         </w:rPr>
         <w:drawing>
-          <wp:anchor distT="0" distB="0" distL="114300" distR="114300" simplePos="0" relativeHeight="251659264" behindDoc="0" locked="0" layoutInCell="1" allowOverlap="1" wp14:anchorId="519DD1D4" wp14:editId="39B24ABF">
+          <wp:anchor distT="0" distB="0" distL="114300" distR="114300" simplePos="0" relativeHeight="251659264" behindDoc="0" locked="0" layoutInCell="1" allowOverlap="1" wp14:anchorId="519DD1D4" wp14:editId="47E32267">
             <wp:simplePos x="0" y="0"/>
             <wp:positionH relativeFrom="column">
               <wp:posOffset>2868930</wp:posOffset>
@@ -3299,7 +3300,6 @@
           <w:p>
             <w:pPr>
               <w:rPr>
-                <w:rFonts w:hint="cs"/>
                 <w:sz w:val="24"/>
                 <w:szCs w:val="24"/>
                 <w:rtl/>
@@ -3419,7 +3419,6 @@
           <w:p>
             <w:pPr>
               <w:rPr>
-                <w:rFonts w:hint="cs"/>
                 <w:sz w:val="24"/>
                 <w:szCs w:val="24"/>
                 <w:rtl/>
@@ -3709,13 +3708,7 @@
         <w:br w:type="page"/>
       </w:r>
     </w:p>
-    <w:p>
-      <w:pPr>
-        <w:rPr>
-          <w:rFonts w:hint="cs"/>
-        </w:rPr>
-      </w:pPr>
-    </w:p>
+    <w:p/>
     <w:tbl>
       <w:tblPr>
         <w:tblStyle w:val="a6"/>
@@ -4136,7 +4129,6 @@
                 <w:sz w:val="24"/>
                 <w:szCs w:val="24"/>
                 <w:rtl/>
-                <w:lang w:bidi="ar-SA"/>
               </w:rPr>
             </w:pPr>
             <w:r>
@@ -4186,43 +4178,11 @@
               </w:rPr>
               <w:t xml:space="preserve"> </w:t>
             </w:r>
-            <w:r>
-              <w:rPr>
-                <w:color w:val="auto"/>
-                <w:sz w:val="24"/>
-                <w:szCs w:val="24"/>
-                <w:highlight w:val="cyan"/>
-                <w:rtl/>
-              </w:rPr>
-              <w:t xml:space="preserve">( </w:t>
-            </w:r>
-            <w:r>
-              <w:rPr>
-                <w:color w:val="auto"/>
-                <w:sz w:val="24"/>
-                <w:szCs w:val="24"/>
-                <w:highlight w:val="cyan"/>
-                <w:rtl/>
-              </w:rPr>
-              <w:t>זה נחשב טוב?</w:t>
-            </w:r>
-            <w:r>
-              <w:rPr>
-                <w:color w:val="auto"/>
-                <w:sz w:val="24"/>
-                <w:szCs w:val="24"/>
-                <w:highlight w:val="cyan"/>
-                <w:rtl/>
-                <w:lang w:bidi="ar-SA"/>
-              </w:rPr>
-              <w:t>)</w:t>
-            </w:r>
           </w:p>
           <w:p>
             <w:pPr>
               <w:ind w:left="0" w:firstLine="0"/>
               <w:rPr>
-                <w:rFonts w:hint="cs"/>
                 <w:sz w:val="24"/>
                 <w:szCs w:val="24"/>
                 <w:rtl/>
@@ -4283,7 +4243,6 @@
           <w:p>
             <w:pPr>
               <w:rPr>
-                <w:rFonts w:hint="cs"/>
                 <w:sz w:val="24"/>
                 <w:szCs w:val="24"/>
                 <w:rtl/>
@@ -4418,7 +4377,6 @@
           <w:p>
             <w:pPr>
               <w:rPr>
-                <w:rFonts w:hint="cs"/>
                 <w:sz w:val="24"/>
                 <w:szCs w:val="24"/>
               </w:rPr>
@@ -5438,13 +5396,7 @@
         </w:tc>
       </w:tr>
     </w:tbl>
-    <w:p>
-      <w:pPr>
-        <w:rPr>
-          <w:rFonts w:hint="cs"/>
-        </w:rPr>
-      </w:pPr>
-    </w:p>
+    <w:p/>
     <w:tbl>
       <w:tblPr>
         <w:tblStyle w:val="a6"/>
@@ -6364,55 +6316,14 @@
             <w:pPr>
               <w:ind w:left="0" w:firstLine="0"/>
               <w:rPr>
+                <w:rFonts w:cstheme="minorBidi"/>
                 <w:color w:val="auto"/>
                 <w:sz w:val="24"/>
                 <w:szCs w:val="24"/>
                 <w:rtl/>
-              </w:rPr>
-            </w:pPr>
-          </w:p>
-          <w:p>
-            <w:pPr>
-              <w:ind w:left="0" w:firstLine="0"/>
-              <w:rPr>
-                <w:rFonts w:cstheme="minorBidi" w:hint="cs"/>
-                <w:color w:val="auto"/>
-                <w:sz w:val="24"/>
-                <w:szCs w:val="24"/>
-                <w:rtl/>
                 <w:lang w:bidi="ar-SA"/>
               </w:rPr>
             </w:pPr>
-            <w:r>
-              <w:rPr>
-                <w:color w:val="auto"/>
-                <w:sz w:val="24"/>
-                <w:szCs w:val="24"/>
-                <w:rtl/>
-              </w:rPr>
-              <w:t xml:space="preserve">  </w:t>
-            </w:r>
-            <w:r>
-              <w:rPr>
-                <w:color w:val="auto"/>
-                <w:sz w:val="24"/>
-                <w:szCs w:val="24"/>
-                <w:highlight w:val="cyan"/>
-                <w:rtl/>
-              </w:rPr>
-              <w:t>( זה נחשב טוב?</w:t>
-            </w:r>
-            <w:r>
-              <w:rPr>
-                <w:color w:val="auto"/>
-                <w:sz w:val="24"/>
-                <w:szCs w:val="24"/>
-                <w:highlight w:val="cyan"/>
-                <w:rtl/>
-                <w:lang w:bidi="ar-SA"/>
-              </w:rPr>
-              <w:t>)</w:t>
-            </w:r>
             <w:r>
               <w:rPr>
                 <w:rFonts w:hint="cs"/>
@@ -8538,6 +8449,7 @@
   <w:style w:type="character" w:default="1" w:styleId="a0">
     <w:name w:val="Default Paragraph Font"/>
     <w:uiPriority w:val="1"/>
+    <w:semiHidden/>
     <w:unhideWhenUsed/>
   </w:style>
   <w:style w:type="table" w:default="1" w:styleId="a1">

</xml_diff>